<commit_message>
Añadir capturas de pantalla
</commit_message>
<xml_diff>
--- a/README.docx
+++ b/README.docx
@@ -275,10 +275,343 @@
     <w:p/>
     <w:p>
       <w:r>
-        <w:t>Ejercicio 2:</w:t>
-      </w:r>
-    </w:p>
-    <w:p/>
+        <w:t>Ejercicio 2</w:t>
+      </w:r>
+      <w:r>
+        <w:t>:</w:t>
+      </w:r>
+    </w:p>
+    <w:p>
+      <w:r>
+        <w:rPr>
+          <w:noProof/>
+        </w:rPr>
+        <w:drawing>
+          <wp:inline distT="0" distB="0" distL="0" distR="0" wp14:anchorId="02CC963F" wp14:editId="7BCE66EF">
+            <wp:extent cx="4701209" cy="2657475"/>
+            <wp:effectExtent l="0" t="0" r="0" b="0"/>
+            <wp:docPr id="7" name="Imagen 7" descr="Interfaz de usuario gráfica, Texto, Aplicación, Correo electrónico&#10;&#10;Descripción generada automáticamente"/>
+            <wp:cNvGraphicFramePr>
+              <a:graphicFrameLocks xmlns:a="http://schemas.openxmlformats.org/drawingml/2006/main" noChangeAspect="1"/>
+            </wp:cNvGraphicFramePr>
+            <a:graphic xmlns:a="http://schemas.openxmlformats.org/drawingml/2006/main">
+              <a:graphicData uri="http://schemas.openxmlformats.org/drawingml/2006/picture">
+                <pic:pic xmlns:pic="http://schemas.openxmlformats.org/drawingml/2006/picture">
+                  <pic:nvPicPr>
+                    <pic:cNvPr id="7" name="Imagen 7" descr="Interfaz de usuario gráfica, Texto, Aplicación, Correo electrónico&#10;&#10;Descripción generada automáticamente"/>
+                    <pic:cNvPicPr/>
+                  </pic:nvPicPr>
+                  <pic:blipFill>
+                    <a:blip r:embed="rId9" cstate="print">
+                      <a:extLst>
+                        <a:ext uri="{28A0092B-C50C-407E-A947-70E740481C1C}">
+                          <a14:useLocalDpi xmlns:a14="http://schemas.microsoft.com/office/drawing/2010/main" val="0"/>
+                        </a:ext>
+                      </a:extLst>
+                    </a:blip>
+                    <a:stretch>
+                      <a:fillRect/>
+                    </a:stretch>
+                  </pic:blipFill>
+                  <pic:spPr>
+                    <a:xfrm>
+                      <a:off x="0" y="0"/>
+                      <a:ext cx="4734871" cy="2676503"/>
+                    </a:xfrm>
+                    <a:prstGeom prst="rect">
+                      <a:avLst/>
+                    </a:prstGeom>
+                  </pic:spPr>
+                </pic:pic>
+              </a:graphicData>
+            </a:graphic>
+          </wp:inline>
+        </w:drawing>
+      </w:r>
+    </w:p>
+    <w:p/>
+    <w:p/>
+    <w:p>
+      <w:r>
+        <w:rPr>
+          <w:noProof/>
+        </w:rPr>
+        <w:drawing>
+          <wp:inline distT="0" distB="0" distL="0" distR="0" wp14:anchorId="02E6DE61" wp14:editId="36B88423">
+            <wp:extent cx="5400040" cy="2783205"/>
+            <wp:effectExtent l="0" t="0" r="0" b="0"/>
+            <wp:docPr id="6" name="Imagen 6" descr="Interfaz de usuario gráfica, Texto, Aplicación, Correo electrónico&#10;&#10;Descripción generada automáticamente"/>
+            <wp:cNvGraphicFramePr>
+              <a:graphicFrameLocks xmlns:a="http://schemas.openxmlformats.org/drawingml/2006/main" noChangeAspect="1"/>
+            </wp:cNvGraphicFramePr>
+            <a:graphic xmlns:a="http://schemas.openxmlformats.org/drawingml/2006/main">
+              <a:graphicData uri="http://schemas.openxmlformats.org/drawingml/2006/picture">
+                <pic:pic xmlns:pic="http://schemas.openxmlformats.org/drawingml/2006/picture">
+                  <pic:nvPicPr>
+                    <pic:cNvPr id="6" name="Imagen 6" descr="Interfaz de usuario gráfica, Texto, Aplicación, Correo electrónico&#10;&#10;Descripción generada automáticamente"/>
+                    <pic:cNvPicPr/>
+                  </pic:nvPicPr>
+                  <pic:blipFill>
+                    <a:blip r:embed="rId10" cstate="print">
+                      <a:extLst>
+                        <a:ext uri="{28A0092B-C50C-407E-A947-70E740481C1C}">
+                          <a14:useLocalDpi xmlns:a14="http://schemas.microsoft.com/office/drawing/2010/main" val="0"/>
+                        </a:ext>
+                      </a:extLst>
+                    </a:blip>
+                    <a:stretch>
+                      <a:fillRect/>
+                    </a:stretch>
+                  </pic:blipFill>
+                  <pic:spPr>
+                    <a:xfrm>
+                      <a:off x="0" y="0"/>
+                      <a:ext cx="5400040" cy="2783205"/>
+                    </a:xfrm>
+                    <a:prstGeom prst="rect">
+                      <a:avLst/>
+                    </a:prstGeom>
+                  </pic:spPr>
+                </pic:pic>
+              </a:graphicData>
+            </a:graphic>
+          </wp:inline>
+        </w:drawing>
+      </w:r>
+    </w:p>
+    <w:p/>
+    <w:p>
+      <w:r>
+        <w:t>Ejercicio 3:</w:t>
+      </w:r>
+    </w:p>
+    <w:p/>
+    <w:p>
+      <w:r>
+        <w:rPr>
+          <w:noProof/>
+        </w:rPr>
+        <w:drawing>
+          <wp:inline distT="0" distB="0" distL="0" distR="0" wp14:anchorId="475A81D6" wp14:editId="64F23F10">
+            <wp:extent cx="5400040" cy="2802255"/>
+            <wp:effectExtent l="0" t="0" r="0" b="4445"/>
+            <wp:docPr id="8" name="Imagen 8" descr="Interfaz de usuario gráfica, Texto, Aplicación&#10;&#10;Descripción generada automáticamente"/>
+            <wp:cNvGraphicFramePr>
+              <a:graphicFrameLocks xmlns:a="http://schemas.openxmlformats.org/drawingml/2006/main" noChangeAspect="1"/>
+            </wp:cNvGraphicFramePr>
+            <a:graphic xmlns:a="http://schemas.openxmlformats.org/drawingml/2006/main">
+              <a:graphicData uri="http://schemas.openxmlformats.org/drawingml/2006/picture">
+                <pic:pic xmlns:pic="http://schemas.openxmlformats.org/drawingml/2006/picture">
+                  <pic:nvPicPr>
+                    <pic:cNvPr id="8" name="Imagen 8" descr="Interfaz de usuario gráfica, Texto, Aplicación&#10;&#10;Descripción generada automáticamente"/>
+                    <pic:cNvPicPr/>
+                  </pic:nvPicPr>
+                  <pic:blipFill>
+                    <a:blip r:embed="rId11" cstate="print">
+                      <a:extLst>
+                        <a:ext uri="{28A0092B-C50C-407E-A947-70E740481C1C}">
+                          <a14:useLocalDpi xmlns:a14="http://schemas.microsoft.com/office/drawing/2010/main" val="0"/>
+                        </a:ext>
+                      </a:extLst>
+                    </a:blip>
+                    <a:stretch>
+                      <a:fillRect/>
+                    </a:stretch>
+                  </pic:blipFill>
+                  <pic:spPr>
+                    <a:xfrm>
+                      <a:off x="0" y="0"/>
+                      <a:ext cx="5400040" cy="2802255"/>
+                    </a:xfrm>
+                    <a:prstGeom prst="rect">
+                      <a:avLst/>
+                    </a:prstGeom>
+                  </pic:spPr>
+                </pic:pic>
+              </a:graphicData>
+            </a:graphic>
+          </wp:inline>
+        </w:drawing>
+      </w:r>
+    </w:p>
+    <w:p/>
+    <w:p>
+      <w:r>
+        <w:rPr>
+          <w:noProof/>
+        </w:rPr>
+        <w:drawing>
+          <wp:inline distT="0" distB="0" distL="0" distR="0" wp14:anchorId="0DED91E1" wp14:editId="66F947BB">
+            <wp:extent cx="5400040" cy="1087120"/>
+            <wp:effectExtent l="0" t="0" r="0" b="5080"/>
+            <wp:docPr id="9" name="Imagen 9" descr="Captura de pantalla de un celular&#10;&#10;Descripción generada automáticamente"/>
+            <wp:cNvGraphicFramePr>
+              <a:graphicFrameLocks xmlns:a="http://schemas.openxmlformats.org/drawingml/2006/main" noChangeAspect="1"/>
+            </wp:cNvGraphicFramePr>
+            <a:graphic xmlns:a="http://schemas.openxmlformats.org/drawingml/2006/main">
+              <a:graphicData uri="http://schemas.openxmlformats.org/drawingml/2006/picture">
+                <pic:pic xmlns:pic="http://schemas.openxmlformats.org/drawingml/2006/picture">
+                  <pic:nvPicPr>
+                    <pic:cNvPr id="9" name="Imagen 9" descr="Captura de pantalla de un celular&#10;&#10;Descripción generada automáticamente"/>
+                    <pic:cNvPicPr/>
+                  </pic:nvPicPr>
+                  <pic:blipFill>
+                    <a:blip r:embed="rId12" cstate="print">
+                      <a:extLst>
+                        <a:ext uri="{28A0092B-C50C-407E-A947-70E740481C1C}">
+                          <a14:useLocalDpi xmlns:a14="http://schemas.microsoft.com/office/drawing/2010/main" val="0"/>
+                        </a:ext>
+                      </a:extLst>
+                    </a:blip>
+                    <a:stretch>
+                      <a:fillRect/>
+                    </a:stretch>
+                  </pic:blipFill>
+                  <pic:spPr>
+                    <a:xfrm>
+                      <a:off x="0" y="0"/>
+                      <a:ext cx="5400040" cy="1087120"/>
+                    </a:xfrm>
+                    <a:prstGeom prst="rect">
+                      <a:avLst/>
+                    </a:prstGeom>
+                  </pic:spPr>
+                </pic:pic>
+              </a:graphicData>
+            </a:graphic>
+          </wp:inline>
+        </w:drawing>
+      </w:r>
+    </w:p>
+    <w:p/>
+    <w:p>
+      <w:proofErr w:type="spellStart"/>
+      <w:r>
+        <w:t>Ejer</w:t>
+      </w:r>
+      <w:proofErr w:type="spellEnd"/>
+      <w:r>
+        <w:t xml:space="preserve"> 4:</w:t>
+      </w:r>
+    </w:p>
+    <w:p/>
+    <w:p>
+      <w:r>
+        <w:t xml:space="preserve">Comando: </w:t>
+      </w:r>
+      <w:proofErr w:type="spellStart"/>
+      <w:r>
+        <w:t>Git</w:t>
+      </w:r>
+      <w:proofErr w:type="spellEnd"/>
+      <w:r>
+        <w:t xml:space="preserve"> </w:t>
+      </w:r>
+      <w:proofErr w:type="spellStart"/>
+      <w:r>
+        <w:t>Branch</w:t>
+      </w:r>
+      <w:proofErr w:type="spellEnd"/>
+    </w:p>
+    <w:p/>
+    <w:p>
+      <w:r>
+        <w:rPr>
+          <w:noProof/>
+        </w:rPr>
+        <w:lastRenderedPageBreak/>
+        <w:drawing>
+          <wp:inline distT="0" distB="0" distL="0" distR="0" wp14:anchorId="0D0601CC" wp14:editId="3BF2D070">
+            <wp:extent cx="5400040" cy="2800350"/>
+            <wp:effectExtent l="0" t="0" r="0" b="6350"/>
+            <wp:docPr id="10" name="Imagen 10" descr="Interfaz de usuario gráfica, Texto, Aplicación&#10;&#10;Descripción generada automáticamente"/>
+            <wp:cNvGraphicFramePr>
+              <a:graphicFrameLocks xmlns:a="http://schemas.openxmlformats.org/drawingml/2006/main" noChangeAspect="1"/>
+            </wp:cNvGraphicFramePr>
+            <a:graphic xmlns:a="http://schemas.openxmlformats.org/drawingml/2006/main">
+              <a:graphicData uri="http://schemas.openxmlformats.org/drawingml/2006/picture">
+                <pic:pic xmlns:pic="http://schemas.openxmlformats.org/drawingml/2006/picture">
+                  <pic:nvPicPr>
+                    <pic:cNvPr id="10" name="Imagen 10" descr="Interfaz de usuario gráfica, Texto, Aplicación&#10;&#10;Descripción generada automáticamente"/>
+                    <pic:cNvPicPr/>
+                  </pic:nvPicPr>
+                  <pic:blipFill>
+                    <a:blip r:embed="rId13" cstate="print">
+                      <a:extLst>
+                        <a:ext uri="{28A0092B-C50C-407E-A947-70E740481C1C}">
+                          <a14:useLocalDpi xmlns:a14="http://schemas.microsoft.com/office/drawing/2010/main" val="0"/>
+                        </a:ext>
+                      </a:extLst>
+                    </a:blip>
+                    <a:stretch>
+                      <a:fillRect/>
+                    </a:stretch>
+                  </pic:blipFill>
+                  <pic:spPr>
+                    <a:xfrm>
+                      <a:off x="0" y="0"/>
+                      <a:ext cx="5400040" cy="2800350"/>
+                    </a:xfrm>
+                    <a:prstGeom prst="rect">
+                      <a:avLst/>
+                    </a:prstGeom>
+                  </pic:spPr>
+                </pic:pic>
+              </a:graphicData>
+            </a:graphic>
+          </wp:inline>
+        </w:drawing>
+      </w:r>
+    </w:p>
+    <w:p/>
+    <w:p>
+      <w:r>
+        <w:rPr>
+          <w:noProof/>
+        </w:rPr>
+        <w:drawing>
+          <wp:inline distT="0" distB="0" distL="0" distR="0" wp14:anchorId="3C90D5E8" wp14:editId="7B4734E1">
+            <wp:extent cx="5400040" cy="2804795"/>
+            <wp:effectExtent l="0" t="0" r="0" b="1905"/>
+            <wp:docPr id="11" name="Imagen 11" descr="Interfaz de usuario gráfica, Texto, Aplicación&#10;&#10;Descripción generada automáticamente"/>
+            <wp:cNvGraphicFramePr>
+              <a:graphicFrameLocks xmlns:a="http://schemas.openxmlformats.org/drawingml/2006/main" noChangeAspect="1"/>
+            </wp:cNvGraphicFramePr>
+            <a:graphic xmlns:a="http://schemas.openxmlformats.org/drawingml/2006/main">
+              <a:graphicData uri="http://schemas.openxmlformats.org/drawingml/2006/picture">
+                <pic:pic xmlns:pic="http://schemas.openxmlformats.org/drawingml/2006/picture">
+                  <pic:nvPicPr>
+                    <pic:cNvPr id="11" name="Imagen 11" descr="Interfaz de usuario gráfica, Texto, Aplicación&#10;&#10;Descripción generada automáticamente"/>
+                    <pic:cNvPicPr/>
+                  </pic:nvPicPr>
+                  <pic:blipFill>
+                    <a:blip r:embed="rId14" cstate="print">
+                      <a:extLst>
+                        <a:ext uri="{28A0092B-C50C-407E-A947-70E740481C1C}">
+                          <a14:useLocalDpi xmlns:a14="http://schemas.microsoft.com/office/drawing/2010/main" val="0"/>
+                        </a:ext>
+                      </a:extLst>
+                    </a:blip>
+                    <a:stretch>
+                      <a:fillRect/>
+                    </a:stretch>
+                  </pic:blipFill>
+                  <pic:spPr>
+                    <a:xfrm>
+                      <a:off x="0" y="0"/>
+                      <a:ext cx="5400040" cy="2804795"/>
+                    </a:xfrm>
+                    <a:prstGeom prst="rect">
+                      <a:avLst/>
+                    </a:prstGeom>
+                  </pic:spPr>
+                </pic:pic>
+              </a:graphicData>
+            </a:graphic>
+          </wp:inline>
+        </w:drawing>
+      </w:r>
+    </w:p>
     <w:sectPr>
       <w:pgSz w:w="11906" w:h="16838"/>
       <w:pgMar w:top="1417" w:right="1701" w:bottom="1417" w:left="1701" w:header="708" w:footer="708" w:gutter="0"/>

</xml_diff>